<commit_message>
fixed report to lab2
</commit_message>
<xml_diff>
--- a/Lab2/Звіт.docx
+++ b/Lab2/Звіт.docx
@@ -178,7 +178,6 @@
           <w:rFonts w:ascii="Times New Roman" w:hAnsi="Times New Roman" w:cs="Times New Roman"/>
           <w:sz w:val="32"/>
           <w:szCs w:val="32"/>
-          <w:lang w:val="en-US"/>
         </w:rPr>
       </w:pPr>
       <w:r>
@@ -197,7 +196,6 @@
           <w:bCs/>
           <w:sz w:val="40"/>
           <w:szCs w:val="40"/>
-          <w:lang w:val="en-US"/>
         </w:rPr>
         <w:t>2</w:t>
       </w:r>
@@ -647,6 +645,7 @@
     <w:p>
       <w:pPr>
         <w:rPr>
+          <w:rStyle w:val="a3"/>
           <w:rFonts w:ascii="Times New Roman" w:hAnsi="Times New Roman" w:cs="Times New Roman"/>
           <w:sz w:val="28"/>
         </w:rPr>
@@ -825,8 +824,43 @@
     <w:p>
       <w:pPr>
         <w:rPr>
-          <w:rFonts w:ascii="Times New Roman" w:hAnsi="Times New Roman" w:cs="Times New Roman"/>
-          <w:sz w:val="28"/>
+          <w:rStyle w:val="a3"/>
+          <w:rFonts w:ascii="Times New Roman" w:hAnsi="Times New Roman" w:cs="Times New Roman"/>
+          <w:color w:val="auto"/>
+          <w:sz w:val="28"/>
+          <w:u w:val="none"/>
+          <w:lang w:val="en-US"/>
+        </w:rPr>
+      </w:pPr>
+      <w:r>
+        <w:rPr>
+          <w:rStyle w:val="a3"/>
+          <w:rFonts w:ascii="Times New Roman" w:hAnsi="Times New Roman" w:cs="Times New Roman"/>
+          <w:color w:val="auto"/>
+          <w:sz w:val="28"/>
+          <w:u w:val="none"/>
+          <w:lang w:val="uk-UA"/>
+        </w:rPr>
+        <w:t>Завдання</w:t>
+      </w:r>
+      <w:r>
+        <w:rPr>
+          <w:rStyle w:val="a3"/>
+          <w:rFonts w:ascii="Times New Roman" w:hAnsi="Times New Roman" w:cs="Times New Roman"/>
+          <w:color w:val="auto"/>
+          <w:sz w:val="28"/>
+          <w:u w:val="none"/>
+          <w:lang w:val="en-US"/>
+        </w:rPr>
+        <w:t xml:space="preserve">: </w:t>
+      </w:r>
+    </w:p>
+    <w:p>
+      <w:pPr>
+        <w:rPr>
+          <w:rFonts w:ascii="Times New Roman" w:hAnsi="Times New Roman" w:cs="Times New Roman"/>
+          <w:sz w:val="28"/>
+          <w:lang w:val="en-US"/>
         </w:rPr>
       </w:pPr>
       <w:r>
@@ -835,10 +869,10 @@
           <w:lang w:val="uk-UA" w:eastAsia="uk-UA"/>
         </w:rPr>
         <w:drawing>
-          <wp:inline distT="0" distB="0" distL="0" distR="0" wp14:anchorId="766C21FD" wp14:editId="01747672">
-            <wp:extent cx="5940425" cy="1910080"/>
+          <wp:inline distT="0" distB="0" distL="0" distR="0" wp14:anchorId="0CCECAA5" wp14:editId="5FB30B6B">
+            <wp:extent cx="5940425" cy="1987550"/>
             <wp:effectExtent l="0" t="0" r="3175" b="0"/>
-            <wp:docPr id="1" name="Рисунок 1"/>
+            <wp:docPr id="2" name="Рисунок 2"/>
             <wp:cNvGraphicFramePr>
               <a:graphicFrameLocks xmlns:a="http://schemas.openxmlformats.org/drawingml/2006/main" noChangeAspect="1"/>
             </wp:cNvGraphicFramePr>
@@ -858,7 +892,7 @@
                   <pic:spPr>
                     <a:xfrm>
                       <a:off x="0" y="0"/>
-                      <a:ext cx="5940425" cy="1910080"/>
+                      <a:ext cx="5940425" cy="1987550"/>
                     </a:xfrm>
                     <a:prstGeom prst="rect">
                       <a:avLst/>
@@ -873,9 +907,11 @@
     </w:p>
     <w:p>
       <w:pPr>
-        <w:rPr>
-          <w:rFonts w:ascii="Times New Roman" w:hAnsi="Times New Roman" w:cs="Times New Roman"/>
-          <w:sz w:val="28"/>
+        <w:jc w:val="center"/>
+        <w:rPr>
+          <w:rFonts w:ascii="Times New Roman" w:hAnsi="Times New Roman" w:cs="Times New Roman"/>
+          <w:sz w:val="28"/>
+          <w:lang w:val="en-US"/>
         </w:rPr>
       </w:pPr>
       <w:r>
@@ -884,10 +920,10 @@
           <w:lang w:val="uk-UA" w:eastAsia="uk-UA"/>
         </w:rPr>
         <w:drawing>
-          <wp:inline distT="0" distB="0" distL="0" distR="0" wp14:anchorId="04355910" wp14:editId="11F36BC9">
-            <wp:extent cx="5940425" cy="3752850"/>
-            <wp:effectExtent l="0" t="0" r="3175" b="0"/>
-            <wp:docPr id="4" name="Рисунок 4"/>
+          <wp:inline distT="0" distB="0" distL="0" distR="0" wp14:anchorId="3CED5C60" wp14:editId="15EFEA08">
+            <wp:extent cx="3676650" cy="3019425"/>
+            <wp:effectExtent l="0" t="0" r="0" b="9525"/>
+            <wp:docPr id="3" name="Рисунок 3"/>
             <wp:cNvGraphicFramePr>
               <a:graphicFrameLocks xmlns:a="http://schemas.openxmlformats.org/drawingml/2006/main" noChangeAspect="1"/>
             </wp:cNvGraphicFramePr>
@@ -907,7 +943,7 @@
                   <pic:spPr>
                     <a:xfrm>
                       <a:off x="0" y="0"/>
-                      <a:ext cx="5940425" cy="3752850"/>
+                      <a:ext cx="3676650" cy="3019425"/>
                     </a:xfrm>
                     <a:prstGeom prst="rect">
                       <a:avLst/>
@@ -922,25 +958,28 @@
     </w:p>
     <w:p>
       <w:pPr>
-        <w:rPr>
-          <w:rFonts w:ascii="Times New Roman" w:hAnsi="Times New Roman" w:cs="Times New Roman"/>
-          <w:sz w:val="28"/>
-        </w:rPr>
-      </w:pPr>
-      <w:r>
-        <w:rPr>
-          <w:rFonts w:ascii="Times New Roman" w:hAnsi="Times New Roman" w:cs="Times New Roman"/>
-          <w:sz w:val="28"/>
-          <w:lang w:val="uk-UA"/>
-        </w:rPr>
-        <w:t>Коли наводимо на перший рядок таблиці в завданні 1 колір міняється на колір рядку 2</w:t>
-      </w:r>
-      <w:r>
-        <w:rPr>
-          <w:rFonts w:ascii="Times New Roman" w:hAnsi="Times New Roman" w:cs="Times New Roman"/>
-          <w:sz w:val="28"/>
-        </w:rPr>
-        <w:t xml:space="preserve">: </w:t>
+        <w:jc w:val="center"/>
+        <w:rPr>
+          <w:rFonts w:ascii="Times New Roman" w:hAnsi="Times New Roman" w:cs="Times New Roman"/>
+          <w:sz w:val="28"/>
+          <w:lang w:val="en-US"/>
+        </w:rPr>
+      </w:pPr>
+      <w:r>
+        <w:rPr>
+          <w:rFonts w:ascii="Times New Roman" w:hAnsi="Times New Roman" w:cs="Times New Roman"/>
+          <w:sz w:val="28"/>
+          <w:lang w:val="uk-UA"/>
+        </w:rPr>
+        <w:t>Виконання роботи</w:t>
+      </w:r>
+      <w:r>
+        <w:rPr>
+          <w:rFonts w:ascii="Times New Roman" w:hAnsi="Times New Roman" w:cs="Times New Roman"/>
+          <w:sz w:val="28"/>
+          <w:lang w:val="en-US"/>
+        </w:rPr>
+        <w:t>:</w:t>
       </w:r>
     </w:p>
     <w:p>
@@ -955,12 +994,11 @@
           <w:noProof/>
           <w:lang w:val="uk-UA" w:eastAsia="uk-UA"/>
         </w:rPr>
-        <w:lastRenderedPageBreak/>
         <w:drawing>
-          <wp:inline distT="0" distB="0" distL="0" distR="0" wp14:anchorId="03B3E6C9" wp14:editId="3CF44AC3">
-            <wp:extent cx="5940425" cy="1981200"/>
+          <wp:inline distT="0" distB="0" distL="0" distR="0" wp14:anchorId="766C21FD" wp14:editId="01747672">
+            <wp:extent cx="5940425" cy="1910080"/>
             <wp:effectExtent l="0" t="0" r="3175" b="0"/>
-            <wp:docPr id="6" name="Рисунок 6"/>
+            <wp:docPr id="1" name="Рисунок 1"/>
             <wp:cNvGraphicFramePr>
               <a:graphicFrameLocks xmlns:a="http://schemas.openxmlformats.org/drawingml/2006/main" noChangeAspect="1"/>
             </wp:cNvGraphicFramePr>
@@ -980,7 +1018,7 @@
                   <pic:spPr>
                     <a:xfrm>
                       <a:off x="0" y="0"/>
-                      <a:ext cx="5940425" cy="1981200"/>
+                      <a:ext cx="5940425" cy="1910080"/>
                     </a:xfrm>
                     <a:prstGeom prst="rect">
                       <a:avLst/>
@@ -1002,61 +1040,15 @@
       </w:pPr>
       <w:r>
         <w:rPr>
-          <w:rFonts w:ascii="Times New Roman" w:hAnsi="Times New Roman" w:cs="Times New Roman"/>
-          <w:sz w:val="28"/>
-          <w:lang w:val="uk-UA"/>
-        </w:rPr>
-        <w:t xml:space="preserve">Коли наводимо на </w:t>
-      </w:r>
-      <w:r>
-        <w:rPr>
-          <w:rFonts w:ascii="Times New Roman" w:hAnsi="Times New Roman" w:cs="Times New Roman"/>
-          <w:sz w:val="28"/>
-          <w:lang w:val="uk-UA"/>
-        </w:rPr>
-        <w:t>другий</w:t>
-      </w:r>
-      <w:r>
-        <w:rPr>
-          <w:rFonts w:ascii="Times New Roman" w:hAnsi="Times New Roman" w:cs="Times New Roman"/>
-          <w:sz w:val="28"/>
-          <w:lang w:val="uk-UA"/>
-        </w:rPr>
-        <w:t xml:space="preserve"> рядок таблиці в завданні 1 колір міняється на колір рядку </w:t>
-      </w:r>
-      <w:r>
-        <w:rPr>
-          <w:rFonts w:ascii="Times New Roman" w:hAnsi="Times New Roman" w:cs="Times New Roman"/>
-          <w:sz w:val="28"/>
-          <w:lang w:val="uk-UA"/>
-        </w:rPr>
-        <w:t>1</w:t>
-      </w:r>
-      <w:r>
-        <w:rPr>
-          <w:rFonts w:ascii="Times New Roman" w:hAnsi="Times New Roman" w:cs="Times New Roman"/>
-          <w:sz w:val="28"/>
-        </w:rPr>
-        <w:t xml:space="preserve">: </w:t>
-      </w:r>
-    </w:p>
-    <w:p>
-      <w:pPr>
-        <w:rPr>
-          <w:rFonts w:ascii="Times New Roman" w:hAnsi="Times New Roman" w:cs="Times New Roman"/>
-          <w:sz w:val="28"/>
-        </w:rPr>
-      </w:pPr>
-      <w:r>
-        <w:rPr>
           <w:noProof/>
           <w:lang w:val="uk-UA" w:eastAsia="uk-UA"/>
         </w:rPr>
+        <w:lastRenderedPageBreak/>
         <w:drawing>
-          <wp:inline distT="0" distB="0" distL="0" distR="0" wp14:anchorId="64F3E663" wp14:editId="72B1A911">
-            <wp:extent cx="5940425" cy="1919605"/>
-            <wp:effectExtent l="0" t="0" r="3175" b="4445"/>
-            <wp:docPr id="7" name="Рисунок 7"/>
+          <wp:inline distT="0" distB="0" distL="0" distR="0" wp14:anchorId="04355910" wp14:editId="11F36BC9">
+            <wp:extent cx="5940425" cy="3752850"/>
+            <wp:effectExtent l="0" t="0" r="3175" b="0"/>
+            <wp:docPr id="4" name="Рисунок 4"/>
             <wp:cNvGraphicFramePr>
               <a:graphicFrameLocks xmlns:a="http://schemas.openxmlformats.org/drawingml/2006/main" noChangeAspect="1"/>
             </wp:cNvGraphicFramePr>
@@ -1076,6 +1068,150 @@
                   <pic:spPr>
                     <a:xfrm>
                       <a:off x="0" y="0"/>
+                      <a:ext cx="5940425" cy="3752850"/>
+                    </a:xfrm>
+                    <a:prstGeom prst="rect">
+                      <a:avLst/>
+                    </a:prstGeom>
+                  </pic:spPr>
+                </pic:pic>
+              </a:graphicData>
+            </a:graphic>
+          </wp:inline>
+        </w:drawing>
+      </w:r>
+    </w:p>
+    <w:p>
+      <w:pPr>
+        <w:rPr>
+          <w:rFonts w:ascii="Times New Roman" w:hAnsi="Times New Roman" w:cs="Times New Roman"/>
+          <w:sz w:val="28"/>
+        </w:rPr>
+      </w:pPr>
+      <w:r>
+        <w:rPr>
+          <w:rFonts w:ascii="Times New Roman" w:hAnsi="Times New Roman" w:cs="Times New Roman"/>
+          <w:sz w:val="28"/>
+          <w:lang w:val="uk-UA"/>
+        </w:rPr>
+        <w:t>Коли наводимо на перший рядок таблиці в завданні 1 колір міняється на колір рядку 2</w:t>
+      </w:r>
+      <w:r>
+        <w:rPr>
+          <w:rFonts w:ascii="Times New Roman" w:hAnsi="Times New Roman" w:cs="Times New Roman"/>
+          <w:sz w:val="28"/>
+        </w:rPr>
+        <w:t xml:space="preserve">: </w:t>
+      </w:r>
+    </w:p>
+    <w:p>
+      <w:pPr>
+        <w:rPr>
+          <w:rFonts w:ascii="Times New Roman" w:hAnsi="Times New Roman" w:cs="Times New Roman"/>
+          <w:sz w:val="28"/>
+        </w:rPr>
+      </w:pPr>
+      <w:r>
+        <w:rPr>
+          <w:noProof/>
+          <w:lang w:val="uk-UA" w:eastAsia="uk-UA"/>
+        </w:rPr>
+        <w:drawing>
+          <wp:inline distT="0" distB="0" distL="0" distR="0" wp14:anchorId="03B3E6C9" wp14:editId="3CF44AC3">
+            <wp:extent cx="5940425" cy="1981200"/>
+            <wp:effectExtent l="0" t="0" r="3175" b="0"/>
+            <wp:docPr id="6" name="Рисунок 6"/>
+            <wp:cNvGraphicFramePr>
+              <a:graphicFrameLocks xmlns:a="http://schemas.openxmlformats.org/drawingml/2006/main" noChangeAspect="1"/>
+            </wp:cNvGraphicFramePr>
+            <a:graphic xmlns:a="http://schemas.openxmlformats.org/drawingml/2006/main">
+              <a:graphicData uri="http://schemas.openxmlformats.org/drawingml/2006/picture">
+                <pic:pic xmlns:pic="http://schemas.openxmlformats.org/drawingml/2006/picture">
+                  <pic:nvPicPr>
+                    <pic:cNvPr id="1" name=""/>
+                    <pic:cNvPicPr/>
+                  </pic:nvPicPr>
+                  <pic:blipFill>
+                    <a:blip r:embed="rId10"/>
+                    <a:stretch>
+                      <a:fillRect/>
+                    </a:stretch>
+                  </pic:blipFill>
+                  <pic:spPr>
+                    <a:xfrm>
+                      <a:off x="0" y="0"/>
+                      <a:ext cx="5940425" cy="1981200"/>
+                    </a:xfrm>
+                    <a:prstGeom prst="rect">
+                      <a:avLst/>
+                    </a:prstGeom>
+                  </pic:spPr>
+                </pic:pic>
+              </a:graphicData>
+            </a:graphic>
+          </wp:inline>
+        </w:drawing>
+      </w:r>
+    </w:p>
+    <w:p>
+      <w:pPr>
+        <w:rPr>
+          <w:rFonts w:ascii="Times New Roman" w:hAnsi="Times New Roman" w:cs="Times New Roman"/>
+          <w:sz w:val="28"/>
+        </w:rPr>
+      </w:pPr>
+      <w:r>
+        <w:rPr>
+          <w:rFonts w:ascii="Times New Roman" w:hAnsi="Times New Roman" w:cs="Times New Roman"/>
+          <w:sz w:val="28"/>
+          <w:lang w:val="uk-UA"/>
+        </w:rPr>
+        <w:t>Коли наводимо на другий рядок таблиці в завданні 1 колір міняється на колір рядку 1</w:t>
+      </w:r>
+      <w:r>
+        <w:rPr>
+          <w:rFonts w:ascii="Times New Roman" w:hAnsi="Times New Roman" w:cs="Times New Roman"/>
+          <w:sz w:val="28"/>
+        </w:rPr>
+        <w:t xml:space="preserve">: </w:t>
+      </w:r>
+    </w:p>
+    <w:p>
+      <w:pPr>
+        <w:rPr>
+          <w:rFonts w:ascii="Times New Roman" w:hAnsi="Times New Roman" w:cs="Times New Roman"/>
+          <w:sz w:val="28"/>
+        </w:rPr>
+      </w:pPr>
+      <w:r>
+        <w:rPr>
+          <w:noProof/>
+          <w:lang w:val="uk-UA" w:eastAsia="uk-UA"/>
+        </w:rPr>
+        <w:drawing>
+          <wp:inline distT="0" distB="0" distL="0" distR="0" wp14:anchorId="64F3E663" wp14:editId="72B1A911">
+            <wp:extent cx="5940425" cy="1919605"/>
+            <wp:effectExtent l="0" t="0" r="3175" b="4445"/>
+            <wp:docPr id="7" name="Рисунок 7"/>
+            <wp:cNvGraphicFramePr>
+              <a:graphicFrameLocks xmlns:a="http://schemas.openxmlformats.org/drawingml/2006/main" noChangeAspect="1"/>
+            </wp:cNvGraphicFramePr>
+            <a:graphic xmlns:a="http://schemas.openxmlformats.org/drawingml/2006/main">
+              <a:graphicData uri="http://schemas.openxmlformats.org/drawingml/2006/picture">
+                <pic:pic xmlns:pic="http://schemas.openxmlformats.org/drawingml/2006/picture">
+                  <pic:nvPicPr>
+                    <pic:cNvPr id="1" name=""/>
+                    <pic:cNvPicPr/>
+                  </pic:nvPicPr>
+                  <pic:blipFill>
+                    <a:blip r:embed="rId11"/>
+                    <a:stretch>
+                      <a:fillRect/>
+                    </a:stretch>
+                  </pic:blipFill>
+                  <pic:spPr>
+                    <a:xfrm>
+                      <a:off x="0" y="0"/>
                       <a:ext cx="5940425" cy="1919605"/>
                     </a:xfrm>
                     <a:prstGeom prst="rect">
@@ -1103,6 +1239,7 @@
           <w:sz w:val="28"/>
           <w:lang w:val="uk-UA"/>
         </w:rPr>
+        <w:lastRenderedPageBreak/>
         <w:t xml:space="preserve">Висновок. В ході роботи я опанував </w:t>
       </w:r>
       <w:r>

</xml_diff>